<commit_message>
Update Tysahlia story, added elf to bestiary
</commit_message>
<xml_diff>
--- a/Moonlyhte/Project_Moonlyhte.docx
+++ b/Moonlyhte/Project_Moonlyhte.docx
@@ -622,19 +622,13 @@
         <w:t>the Shadows, cr</w:t>
       </w:r>
       <w:r>
-        <w:t xml:space="preserve">eatures made </w:t>
-      </w:r>
-      <w:r>
-        <w:t>of</w:t>
-      </w:r>
-      <w:r>
-        <w:t xml:space="preserve"> pure darkness</w:t>
+        <w:t>eatures made from pure darkness</w:t>
       </w:r>
       <w:r>
         <w:t xml:space="preserve"> born from </w:t>
       </w:r>
       <w:r>
-        <w:t>the hearts of man</w:t>
+        <w:t>the darkness in the hearts of man</w:t>
       </w:r>
       <w:r>
         <w:t xml:space="preserve">. </w:t>
@@ -680,11 +674,11 @@
     </w:p>
     <w:p>
       <w:r>
-        <w:t xml:space="preserve">Legends tell how the sun goddess watches over humanity with her benevolent light. But as time passed, she saw how wicked humanity has become and in her grief she vanished from the world.  The world fell into darkness, but the moon goddess showed mercy upon humanity by planting Iggdras at the center of the world, giving them the power of moonlyhte. Moonlyhte is both a blessing and a curse. It gave humanity the ability to adapt to their dark environment and advance </w:t>
+        <w:t xml:space="preserve">Legends tell how the sun goddess watches over humanity with her benevolent light. But as time passed, she saw how wicked humanity has become and in her grief she vanished from the world.  The world fell into darkness, but the moon goddess showed mercy upon humanity by planting Iggdras at the center of the world, giving them the power of moonlyhte. Moonlyhte is both a </w:t>
       </w:r>
       <w:r>
         <w:lastRenderedPageBreak/>
-        <w:t>faster than ever before, but it also brought forth the Four Guardians who becomes active during the Dark Season, when the moon is the least visible, and destroy everything in their path.</w:t>
+        <w:t>blessing and a curse. It gave humanity the ability to adapt to their dark environment and advance faster than ever before, but it also brought forth the Four Guardians who becomes active during the Dark Season, when the moon is the least visible, and destroy everything in their path.</w:t>
       </w:r>
     </w:p>
     <w:p>
@@ -754,11 +748,11 @@
     </w:p>
     <w:p>
       <w:r>
-        <w:t xml:space="preserve">The Four Guardians: The Four Guardians are giant beast that roam their respect lands, destroying everything in their path. The guardian of Bahu is a white tiger with a serpentine tail and the ability to control the wind. The guardian of Gengu is a rock tortoise that can manipulate gravity. The </w:t>
+        <w:t xml:space="preserve">The Four Guardians: The Four Guardians are giant beast that roam their respect lands, destroying everything in their path. The guardian of Bahu is a white tiger with a serpentine tail and the ability </w:t>
       </w:r>
       <w:r>
         <w:lastRenderedPageBreak/>
-        <w:t>guardian of Seilon is a serpentine dragon that can manipulate the water currents. The guardian of Suza is a phoenix that spreads fire with its wings.</w:t>
+        <w:t>to control the wind. The guardian of Gengu is a rock tortoise that can manipulate gravity. The guardian of Seilon is a serpentine dragon that can manipulate the water currents. The guardian of Suza is a phoenix that spreads fire with its wings.</w:t>
       </w:r>
     </w:p>
     <w:p/>
@@ -801,29 +795,45 @@
     </w:p>
     <w:p>
       <w:r>
-        <w:t xml:space="preserve">From the leaves, moonlyhte vapor is released and saturates the air with moonlyhte particles. </w:t>
-      </w:r>
-      <w:r>
-        <w:t xml:space="preserve">This type of moonlyhte is called mana. </w:t>
-      </w:r>
-      <w:r>
-        <w:t>This is the most abundant form of moonlyhte as the whole world breathes in the moonlyhte filled air. Since it is so abundant, it is the easiest type of moonlyhte to manipulate.</w:t>
+        <w:t>From the leaves, moonlyhte vapor is released and saturates the air with moonlyhte particles. This is the most abundant form of moonlyhte as the whole world breathes in the moonlyhte filled air. Since it is so abundant, it is the easiest type of moonlyhte to manipulate.</w:t>
+      </w:r>
+      <w:r>
+        <w:t xml:space="preserve"> It is more readily available where moonlight shines. This form of moonlyhte is referred to as </w:t>
+      </w:r>
+      <w:r>
+        <w:rPr>
+          <w:b/>
+        </w:rPr>
+        <w:t>mana.</w:t>
       </w:r>
     </w:p>
     <w:p>
       <w:r>
         <w:t>From the trunk, moonlyhte is mixed with the water that the tree intakes and then release the moonlyhte rich water into the lake surrounding the tree. From the above ground and underground lakes, the moonlyhte rich water is carried across the world by connecting streams and rivers. The farther the source of water is from Iggdras the less concentrated the water is with moonlyhte. However, in certain regions, it is not uncommon to run across a very pure pool of moonlyhte water that comes from the underground lakes.</w:t>
       </w:r>
+      <w:r>
+        <w:t xml:space="preserve"> It is referred to as </w:t>
+      </w:r>
+      <w:r>
+        <w:rPr>
+          <w:b/>
+        </w:rPr>
+        <w:t>soma.</w:t>
+      </w:r>
     </w:p>
     <w:p>
       <w:r>
         <w:t xml:space="preserve">The final form that moonlyhte comes in is a metallic form. The roots of Iggdras radiates moonlyhte energy throughout the earth and through heat and pressure, the moonlyhte turns into a mineral that carries massive amounts of energy. </w:t>
       </w:r>
       <w:r>
-        <w:t>This type of moonlyhte is called moonlite.</w:t>
-      </w:r>
-      <w:bookmarkStart w:id="0" w:name="_GoBack"/>
-      <w:bookmarkEnd w:id="0"/>
+        <w:t xml:space="preserve">The ore is called </w:t>
+      </w:r>
+      <w:r>
+        <w:rPr>
+          <w:b/>
+        </w:rPr>
+        <w:t>moonlite.</w:t>
+      </w:r>
     </w:p>
     <w:p>
       <w:pPr>
@@ -846,12 +856,24 @@
     <w:p>
       <w:r>
         <w:lastRenderedPageBreak/>
-        <w:t>The properties of moonlyhte in water slightly different from air. The natural state of moonlyhte is a gas so if it mixes with water and is separated it retains its gaseous form. However, liquid moonlyhte when separated from water is still a liquid. There is two main effects of liquid moonlyhte. Liquid moonlyhte in water can have a restorative effect on living creatures if there is a balance proportion of it in water. Pure liquid moonlyhte can be poisonous to the body due to moonlyhte overdose and its second effect. The other effect is gravitational control. The higher concentration of moonlyhte in water the more gravitational effect there is, so congesting pure liquid moonlyhte can potentially disrupt bloodflow. Most of the time, this effect is dormant unless there is a reaction from an active form of moonlyhte, which typically comes from moonlyhte manipulated by casters. When active, it gives unnatural buoyancy even to the point of allowing people to walk on water if it is compacted to a small area. However, its gravitational effect can be seen in natural, especially in the Uphill River where the water flows uphill from the base of Iggdras to a lake in the mountainous region of Bahu.</w:t>
-      </w:r>
-    </w:p>
-    <w:p>
-      <w:r>
-        <w:t>The final form of moonlyte is a mineral ore. This type of moonlyhte is called moonlite and it has a purple phosphorescent color. Moonlite is highly reactive and can give off massive amount of energy. When process, it gives off energy similar to electricity so moonlite has been used to power most of Asra’s technology. When ignited, moonlite gives off brilliant purple flames and can even create magnetic forces when reacting with manipulated moonlyhte by casters.</w:t>
+        <w:t xml:space="preserve">The properties of moonlyhte in water slightly different from air. The natural state of moonlyhte is a gas so if it mixes with water and is separated it retains its gaseous form. However, liquid moonlyhte when separated from water is still a liquid. There </w:t>
+      </w:r>
+      <w:r>
+        <w:t xml:space="preserve">are </w:t>
+      </w:r>
+      <w:r>
+        <w:t>two main effects of liquid moonlyhte. Liquid moonlyhte in water can have a restorative effect on living creatures if there is a balance proportion of it in water. Pure liquid moonlyhte can be poisonous to the body due to moonlyhte overdose and its second effect. The other effect is gravitational control. The higher concentration of moonlyhte in water the more gravitational effect there is, so congesting pure liquid moonlyhte can potentially disrupt bloodflow. Most of the time, this effect is dormant unless there is a reaction from an active form of moonlyhte, which typically comes from moonlyhte manipulated by casters. When active, it gives unnatural buoyancy even to the point of allowing people to walk on water if it is compacted to a small area. However, its gravitational effect can be seen in natural, especially in the Uphill River where the water flows uphill from the base of Iggdras to a lake in the mountainous region of Bahu.</w:t>
+      </w:r>
+    </w:p>
+    <w:p>
+      <w:r>
+        <w:t>The final form of moonlyte is a mineral ore. This type of moonlyhte is called moonlite and it has a purple phosphorescent color. Moonlite is highly reactive and can give off massive amount of energy. When process</w:t>
+      </w:r>
+      <w:r>
+        <w:t>ed</w:t>
+      </w:r>
+      <w:r>
+        <w:t>, it gives off energy similar to electricity so moonlite has been used to power most of Asra’s technology. When ignited, moonlite gives off brilliant purple flames and can even create magnetic forces when reacting with manipulated moonlyhte by casters.</w:t>
       </w:r>
     </w:p>
     <w:p/>
@@ -1188,6 +1210,7 @@
       </w:r>
     </w:p>
     <w:p/>
+    <w:p/>
     <w:p>
       <w:pPr>
         <w:rPr>
@@ -1204,6 +1227,65 @@
           <w:szCs w:val="28"/>
           <w:u w:val="single"/>
         </w:rPr>
+        <w:t>Bestiary</w:t>
+      </w:r>
+    </w:p>
+    <w:p>
+      <w:pPr>
+        <w:rPr>
+          <w:u w:val="single"/>
+        </w:rPr>
+      </w:pPr>
+      <w:r>
+        <w:rPr>
+          <w:u w:val="single"/>
+        </w:rPr>
+        <w:t>Elves</w:t>
+      </w:r>
+    </w:p>
+    <w:p>
+      <w:r>
+        <w:t xml:space="preserve">Elves are mystical creatures said to be the ancestors of humans. They are creatures that live off magical energy which attribute to their immense magical abilities and long life span. The typical elf life span is 400-500 years. However, their </w:t>
+      </w:r>
+      <w:r>
+        <w:t>long life</w:t>
+      </w:r>
+      <w:r>
+        <w:t xml:space="preserve">span is without cost. </w:t>
+      </w:r>
+      <w:r>
+        <w:t xml:space="preserve">In the age of the eternal night, elves </w:t>
+      </w:r>
+      <w:r>
+        <w:t>had a difficult time adjusting to the magical properties of mana. Those who couldn’t adapt to mana died off and those who lived were eventually branded night elves. Even when night elves adapted to their environment, they still have issues living in darkness. One such issue is that newborns cannot absorb mana effectively and elves require magical energy to live. Therefore, babies are incubated for their first two years of life to adapt to mana. Once they are past this point, they will grow like normal humans until they reach</w:t>
+      </w:r>
+      <w:r>
+        <w:t xml:space="preserve"> puberty at around age 14. Instead of a large growth spurt, their growth is slowed and only reach their full adult body at 40. From there, they will remain almost entirely the same for the next 300 years.</w:t>
+      </w:r>
+    </w:p>
+    <w:p>
+      <w:r>
+        <w:t xml:space="preserve">Because elves absorb magical energy to live, </w:t>
+      </w:r>
+      <w:bookmarkStart w:id="0" w:name="_GoBack"/>
+      <w:bookmarkEnd w:id="0"/>
+    </w:p>
+    <w:p>
+      <w:pPr>
+        <w:rPr>
+          <w:b/>
+          <w:sz w:val="28"/>
+          <w:szCs w:val="28"/>
+          <w:u w:val="single"/>
+        </w:rPr>
+      </w:pPr>
+      <w:r>
+        <w:rPr>
+          <w:b/>
+          <w:sz w:val="28"/>
+          <w:szCs w:val="28"/>
+          <w:u w:val="single"/>
+        </w:rPr>
         <w:t>Conclusion</w:t>
       </w:r>
     </w:p>
@@ -1227,7 +1309,11 @@
         <w:t xml:space="preserve">is with the power of the Mark of the Sun. When a Chosen kills a guardian the Chosen collects the essence of the Guardian and that is one of the steps in bringing back the sun. The final dilemma is with the empire, or just the problems in the society of the world. </w:t>
       </w:r>
       <w:r>
-        <w:t>The world is shackled by corruption, slavery, warfare, and attacks by Shadows and Guardians</w:t>
+        <w:t xml:space="preserve">The world is shackled by corruption, </w:t>
+      </w:r>
+      <w:r>
+        <w:lastRenderedPageBreak/>
+        <w:t>slavery, warfare, and attacks by Shadows and Guardians</w:t>
       </w:r>
       <w:r>
         <w:t>. Fixing the wrongs of the world is another quest that the Chosen must face.</w:t>

</xml_diff>